<commit_message>
feat(eng): :sparkles: add eng hw#10
</commit_message>
<xml_diff>
--- a/1-6 английский язык/homeworks/3 семестр/Барсуков Максим HW8 24.10.23.docx
+++ b/1-6 английский язык/homeworks/3 семестр/Барсуков Максим HW8 24.10.23.docx
@@ -40,7 +40,7 @@
           <w:sz w:val="28"/>
           <w:lang w:val="en-GB"/>
         </w:rPr>
-        <w:t>7</w:t>
+        <w:t>8</w:t>
       </w:r>
       <w:r>
         <w:rPr>
@@ -55,8 +55,10 @@
           <w:b/>
           <w:sz w:val="28"/>
         </w:rPr>
-        <w:t>17</w:t>
-      </w:r>
+        <w:t>24</w:t>
+      </w:r>
+      <w:bookmarkStart w:id="0" w:name="_GoBack"/>
+      <w:bookmarkEnd w:id="0"/>
       <w:r>
         <w:rPr>
           <w:b/>
@@ -1723,8 +1725,6 @@
         </w:rPr>
         <w:t>.</w:t>
       </w:r>
-      <w:bookmarkStart w:id="0" w:name="_GoBack"/>
-      <w:bookmarkEnd w:id="0"/>
     </w:p>
     <w:p>
       <w:pPr>
@@ -4799,7 +4799,7 @@
 </file>
 
 <file path=customXml/itemProps1.xml><?xml version="1.0" encoding="utf-8"?>
-<ds:datastoreItem xmlns:ds="http://schemas.openxmlformats.org/officeDocument/2006/customXml" ds:itemID="{5C6B370D-E7CC-4ECC-AC45-BEF7DEDA5E67}">
+<ds:datastoreItem xmlns:ds="http://schemas.openxmlformats.org/officeDocument/2006/customXml" ds:itemID="{F8355271-DB71-4BEA-B015-32B0C2DCB28C}">
   <ds:schemaRefs>
     <ds:schemaRef ds:uri="http://schemas.openxmlformats.org/officeDocument/2006/bibliography"/>
   </ds:schemaRefs>

</xml_diff>